<commit_message>
Fixes for doc based on comments
</commit_message>
<xml_diff>
--- a/5/Market Club.docx
+++ b/5/Market Club.docx
@@ -16,7 +16,7 @@
       <w:bookmarkStart w:id="0" w:name="_Toc276075277"/>
       <w:bookmarkStart w:id="1" w:name="_Toc276078004"/>
       <w:bookmarkStart w:id="2" w:name="_Toc276163609"/>
-      <w:bookmarkStart w:id="3" w:name="_Toc115853718"/>
+      <w:bookmarkStart w:id="3" w:name="_Toc148553456"/>
       <w:r>
         <w:rPr>
           <w:lang w:val="ru-RU"/>
@@ -104,7 +104,7 @@
         <w:rPr>
           <w:noProof/>
         </w:rPr>
-        <w:instrText xml:space="preserve"> PAGEREF _Toc115853718 \h </w:instrText>
+        <w:instrText xml:space="preserve"> PAGEREF _Toc148553456 \h </w:instrText>
       </w:r>
       <w:r>
         <w:rPr>
@@ -164,7 +164,7 @@
         <w:rPr>
           <w:noProof/>
         </w:rPr>
-        <w:instrText xml:space="preserve"> PAGEREF _Toc115853719 \h </w:instrText>
+        <w:instrText xml:space="preserve"> PAGEREF _Toc148553457 \h </w:instrText>
       </w:r>
       <w:r>
         <w:rPr>
@@ -181,7 +181,7 @@
         <w:rPr>
           <w:noProof/>
         </w:rPr>
-        <w:t>3</w:t>
+        <w:t>2</w:t>
       </w:r>
       <w:r>
         <w:rPr>
@@ -244,7 +244,7 @@
         <w:rPr>
           <w:noProof/>
         </w:rPr>
-        <w:instrText xml:space="preserve"> PAGEREF _Toc115853720 \h </w:instrText>
+        <w:instrText xml:space="preserve"> PAGEREF _Toc148553458 \h </w:instrText>
       </w:r>
       <w:r>
         <w:rPr>
@@ -261,7 +261,7 @@
         <w:rPr>
           <w:noProof/>
         </w:rPr>
-        <w:t>4</w:t>
+        <w:t>3</w:t>
       </w:r>
       <w:r>
         <w:rPr>
@@ -322,7 +322,7 @@
         <w:rPr>
           <w:noProof/>
         </w:rPr>
-        <w:instrText xml:space="preserve"> PAGEREF _Toc115853721 \h </w:instrText>
+        <w:instrText xml:space="preserve"> PAGEREF _Toc148553459 \h </w:instrText>
       </w:r>
       <w:r>
         <w:rPr>
@@ -339,7 +339,7 @@
         <w:rPr>
           <w:noProof/>
         </w:rPr>
-        <w:t>4</w:t>
+        <w:t>3</w:t>
       </w:r>
       <w:r>
         <w:rPr>
@@ -400,7 +400,7 @@
         <w:rPr>
           <w:noProof/>
         </w:rPr>
-        <w:instrText xml:space="preserve"> PAGEREF _Toc115853722 \h </w:instrText>
+        <w:instrText xml:space="preserve"> PAGEREF _Toc148553460 \h </w:instrText>
       </w:r>
       <w:r>
         <w:rPr>
@@ -417,7 +417,7 @@
         <w:rPr>
           <w:noProof/>
         </w:rPr>
-        <w:t>4</w:t>
+        <w:t>3</w:t>
       </w:r>
       <w:r>
         <w:rPr>
@@ -478,7 +478,7 @@
         <w:rPr>
           <w:noProof/>
         </w:rPr>
-        <w:instrText xml:space="preserve"> PAGEREF _Toc115853723 \h </w:instrText>
+        <w:instrText xml:space="preserve"> PAGEREF _Toc148553461 \h </w:instrText>
       </w:r>
       <w:r>
         <w:rPr>
@@ -495,7 +495,7 @@
         <w:rPr>
           <w:noProof/>
         </w:rPr>
-        <w:t>4</w:t>
+        <w:t>3</w:t>
       </w:r>
       <w:r>
         <w:rPr>
@@ -556,7 +556,7 @@
         <w:rPr>
           <w:noProof/>
         </w:rPr>
-        <w:instrText xml:space="preserve"> PAGEREF _Toc115853724 \h </w:instrText>
+        <w:instrText xml:space="preserve"> PAGEREF _Toc148553462 \h </w:instrText>
       </w:r>
       <w:r>
         <w:rPr>
@@ -573,7 +573,7 @@
         <w:rPr>
           <w:noProof/>
         </w:rPr>
-        <w:t>4</w:t>
+        <w:t>3</w:t>
       </w:r>
       <w:r>
         <w:rPr>
@@ -634,7 +634,7 @@
         <w:rPr>
           <w:noProof/>
         </w:rPr>
-        <w:instrText xml:space="preserve"> PAGEREF _Toc115853725 \h </w:instrText>
+        <w:instrText xml:space="preserve"> PAGEREF _Toc148553463 \h </w:instrText>
       </w:r>
       <w:r>
         <w:rPr>
@@ -651,7 +651,7 @@
         <w:rPr>
           <w:noProof/>
         </w:rPr>
-        <w:t>4</w:t>
+        <w:t>3</w:t>
       </w:r>
       <w:r>
         <w:rPr>
@@ -714,7 +714,7 @@
         <w:rPr>
           <w:noProof/>
         </w:rPr>
-        <w:instrText xml:space="preserve"> PAGEREF _Toc115853726 \h </w:instrText>
+        <w:instrText xml:space="preserve"> PAGEREF _Toc148553464 \h </w:instrText>
       </w:r>
       <w:r>
         <w:rPr>
@@ -731,7 +731,7 @@
         <w:rPr>
           <w:noProof/>
         </w:rPr>
-        <w:t>4</w:t>
+        <w:t>3</w:t>
       </w:r>
       <w:r>
         <w:rPr>
@@ -792,7 +792,7 @@
         <w:rPr>
           <w:noProof/>
         </w:rPr>
-        <w:instrText xml:space="preserve"> PAGEREF _Toc115853727 \h </w:instrText>
+        <w:instrText xml:space="preserve"> PAGEREF _Toc148553465 \h </w:instrText>
       </w:r>
       <w:r>
         <w:rPr>
@@ -809,7 +809,7 @@
         <w:rPr>
           <w:noProof/>
         </w:rPr>
-        <w:t>4</w:t>
+        <w:t>3</w:t>
       </w:r>
       <w:r>
         <w:rPr>
@@ -867,7 +867,7 @@
         <w:rPr>
           <w:noProof/>
         </w:rPr>
-        <w:instrText xml:space="preserve"> PAGEREF _Toc115853728 \h </w:instrText>
+        <w:instrText xml:space="preserve"> PAGEREF _Toc148553466 \h </w:instrText>
       </w:r>
       <w:r>
         <w:rPr>
@@ -884,7 +884,7 @@
         <w:rPr>
           <w:noProof/>
         </w:rPr>
-        <w:t>5</w:t>
+        <w:t>4</w:t>
       </w:r>
       <w:r>
         <w:rPr>
@@ -942,7 +942,7 @@
         <w:rPr>
           <w:noProof/>
         </w:rPr>
-        <w:instrText xml:space="preserve"> PAGEREF _Toc115853729 \h </w:instrText>
+        <w:instrText xml:space="preserve"> PAGEREF _Toc148553467 \h </w:instrText>
       </w:r>
       <w:r>
         <w:rPr>
@@ -959,7 +959,7 @@
         <w:rPr>
           <w:noProof/>
         </w:rPr>
-        <w:t>5</w:t>
+        <w:t>4</w:t>
       </w:r>
       <w:r>
         <w:rPr>
@@ -1017,7 +1017,7 @@
         <w:rPr>
           <w:noProof/>
         </w:rPr>
-        <w:instrText xml:space="preserve"> PAGEREF _Toc115853730 \h </w:instrText>
+        <w:instrText xml:space="preserve"> PAGEREF _Toc148553468 \h </w:instrText>
       </w:r>
       <w:r>
         <w:rPr>
@@ -1034,7 +1034,7 @@
         <w:rPr>
           <w:noProof/>
         </w:rPr>
-        <w:t>5</w:t>
+        <w:t>4</w:t>
       </w:r>
       <w:r>
         <w:rPr>
@@ -1092,7 +1092,7 @@
         <w:rPr>
           <w:noProof/>
         </w:rPr>
-        <w:instrText xml:space="preserve"> PAGEREF _Toc115853731 \h </w:instrText>
+        <w:instrText xml:space="preserve"> PAGEREF _Toc148553469 \h </w:instrText>
       </w:r>
       <w:r>
         <w:rPr>
@@ -1109,7 +1109,7 @@
         <w:rPr>
           <w:noProof/>
         </w:rPr>
-        <w:t>5</w:t>
+        <w:t>4</w:t>
       </w:r>
       <w:r>
         <w:rPr>
@@ -1167,7 +1167,7 @@
         <w:rPr>
           <w:noProof/>
         </w:rPr>
-        <w:instrText xml:space="preserve"> PAGEREF _Toc115853732 \h </w:instrText>
+        <w:instrText xml:space="preserve"> PAGEREF _Toc148553470 \h </w:instrText>
       </w:r>
       <w:r>
         <w:rPr>
@@ -1184,7 +1184,7 @@
         <w:rPr>
           <w:noProof/>
         </w:rPr>
-        <w:t>5</w:t>
+        <w:t>4</w:t>
       </w:r>
       <w:r>
         <w:rPr>
@@ -1242,7 +1242,7 @@
         <w:rPr>
           <w:noProof/>
         </w:rPr>
-        <w:instrText xml:space="preserve"> PAGEREF _Toc115853733 \h </w:instrText>
+        <w:instrText xml:space="preserve"> PAGEREF _Toc148553471 \h </w:instrText>
       </w:r>
       <w:r>
         <w:rPr>
@@ -1259,7 +1259,7 @@
         <w:rPr>
           <w:noProof/>
         </w:rPr>
-        <w:t>5</w:t>
+        <w:t>4</w:t>
       </w:r>
       <w:r>
         <w:rPr>
@@ -1317,7 +1317,7 @@
         <w:rPr>
           <w:noProof/>
         </w:rPr>
-        <w:instrText xml:space="preserve"> PAGEREF _Toc115853734 \h </w:instrText>
+        <w:instrText xml:space="preserve"> PAGEREF _Toc148553472 \h </w:instrText>
       </w:r>
       <w:r>
         <w:rPr>
@@ -1334,7 +1334,7 @@
         <w:rPr>
           <w:noProof/>
         </w:rPr>
-        <w:t>5</w:t>
+        <w:t>4</w:t>
       </w:r>
       <w:r>
         <w:rPr>
@@ -1392,7 +1392,7 @@
         <w:rPr>
           <w:noProof/>
         </w:rPr>
-        <w:instrText xml:space="preserve"> PAGEREF _Toc115853735 \h </w:instrText>
+        <w:instrText xml:space="preserve"> PAGEREF _Toc148553473 \h </w:instrText>
       </w:r>
       <w:r>
         <w:rPr>
@@ -1470,7 +1470,7 @@
         <w:rPr>
           <w:noProof/>
         </w:rPr>
-        <w:instrText xml:space="preserve"> PAGEREF _Toc115853736 \h </w:instrText>
+        <w:instrText xml:space="preserve"> PAGEREF _Toc148553474 \h </w:instrText>
       </w:r>
       <w:r>
         <w:rPr>
@@ -1548,7 +1548,7 @@
         <w:rPr>
           <w:noProof/>
         </w:rPr>
-        <w:instrText xml:space="preserve"> PAGEREF _Toc115853737 \h </w:instrText>
+        <w:instrText xml:space="preserve"> PAGEREF _Toc148553475 \h </w:instrText>
       </w:r>
       <w:r>
         <w:rPr>
@@ -1565,7 +1565,7 @@
         <w:rPr>
           <w:noProof/>
         </w:rPr>
-        <w:t>6</w:t>
+        <w:t>5</w:t>
       </w:r>
       <w:r>
         <w:rPr>
@@ -1626,7 +1626,7 @@
         <w:rPr>
           <w:noProof/>
         </w:rPr>
-        <w:instrText xml:space="preserve"> PAGEREF _Toc115853738 \h </w:instrText>
+        <w:instrText xml:space="preserve"> PAGEREF _Toc148553476 \h </w:instrText>
       </w:r>
       <w:r>
         <w:rPr>
@@ -1643,7 +1643,7 @@
         <w:rPr>
           <w:noProof/>
         </w:rPr>
-        <w:t>6</w:t>
+        <w:t>5</w:t>
       </w:r>
       <w:r>
         <w:rPr>
@@ -1704,7 +1704,7 @@
         <w:rPr>
           <w:noProof/>
         </w:rPr>
-        <w:instrText xml:space="preserve"> PAGEREF _Toc115853739 \h </w:instrText>
+        <w:instrText xml:space="preserve"> PAGEREF _Toc148553477 \h </w:instrText>
       </w:r>
       <w:r>
         <w:rPr>
@@ -1721,7 +1721,7 @@
         <w:rPr>
           <w:noProof/>
         </w:rPr>
-        <w:t>6</w:t>
+        <w:t>5</w:t>
       </w:r>
       <w:r>
         <w:rPr>
@@ -1782,7 +1782,7 @@
         <w:rPr>
           <w:noProof/>
         </w:rPr>
-        <w:instrText xml:space="preserve"> PAGEREF _Toc115853740 \h </w:instrText>
+        <w:instrText xml:space="preserve"> PAGEREF _Toc148553478 \h </w:instrText>
       </w:r>
       <w:r>
         <w:rPr>
@@ -1799,7 +1799,7 @@
         <w:rPr>
           <w:noProof/>
         </w:rPr>
-        <w:t>6</w:t>
+        <w:t>5</w:t>
       </w:r>
       <w:r>
         <w:rPr>
@@ -1862,7 +1862,7 @@
         <w:rPr>
           <w:noProof/>
         </w:rPr>
-        <w:instrText xml:space="preserve"> PAGEREF _Toc115853741 \h </w:instrText>
+        <w:instrText xml:space="preserve"> PAGEREF _Toc148553479 \h </w:instrText>
       </w:r>
       <w:r>
         <w:rPr>
@@ -1879,7 +1879,7 @@
         <w:rPr>
           <w:noProof/>
         </w:rPr>
-        <w:t>6</w:t>
+        <w:t>5</w:t>
       </w:r>
       <w:r>
         <w:rPr>
@@ -1940,7 +1940,7 @@
         <w:rPr>
           <w:noProof/>
         </w:rPr>
-        <w:instrText xml:space="preserve"> PAGEREF _Toc115853742 \h </w:instrText>
+        <w:instrText xml:space="preserve"> PAGEREF _Toc148553480 \h </w:instrText>
       </w:r>
       <w:r>
         <w:rPr>
@@ -1957,7 +1957,7 @@
         <w:rPr>
           <w:noProof/>
         </w:rPr>
-        <w:t>6</w:t>
+        <w:t>5</w:t>
       </w:r>
       <w:r>
         <w:rPr>
@@ -2015,7 +2015,7 @@
         <w:rPr>
           <w:noProof/>
         </w:rPr>
-        <w:instrText xml:space="preserve"> PAGEREF _Toc115853743 \h </w:instrText>
+        <w:instrText xml:space="preserve"> PAGEREF _Toc148553481 \h </w:instrText>
       </w:r>
       <w:r>
         <w:rPr>
@@ -2032,7 +2032,7 @@
         <w:rPr>
           <w:noProof/>
         </w:rPr>
-        <w:t>7</w:t>
+        <w:t>6</w:t>
       </w:r>
       <w:r>
         <w:rPr>
@@ -2093,7 +2093,7 @@
         <w:rPr>
           <w:noProof/>
         </w:rPr>
-        <w:instrText xml:space="preserve"> PAGEREF _Toc115853744 \h </w:instrText>
+        <w:instrText xml:space="preserve"> PAGEREF _Toc148553482 \h </w:instrText>
       </w:r>
       <w:r>
         <w:rPr>
@@ -2110,7 +2110,7 @@
         <w:rPr>
           <w:noProof/>
         </w:rPr>
-        <w:t>7</w:t>
+        <w:t>6</w:t>
       </w:r>
       <w:r>
         <w:rPr>
@@ -2168,7 +2168,7 @@
         <w:rPr>
           <w:noProof/>
         </w:rPr>
-        <w:instrText xml:space="preserve"> PAGEREF _Toc115853745 \h </w:instrText>
+        <w:instrText xml:space="preserve"> PAGEREF _Toc148553483 \h </w:instrText>
       </w:r>
       <w:r>
         <w:rPr>
@@ -2185,7 +2185,7 @@
         <w:rPr>
           <w:noProof/>
         </w:rPr>
-        <w:t>7</w:t>
+        <w:t>6</w:t>
       </w:r>
       <w:r>
         <w:rPr>
@@ -2246,7 +2246,7 @@
         <w:rPr>
           <w:noProof/>
         </w:rPr>
-        <w:instrText xml:space="preserve"> PAGEREF _Toc115853746 \h </w:instrText>
+        <w:instrText xml:space="preserve"> PAGEREF _Toc148553484 \h </w:instrText>
       </w:r>
       <w:r>
         <w:rPr>
@@ -2263,7 +2263,7 @@
         <w:rPr>
           <w:noProof/>
         </w:rPr>
-        <w:t>7</w:t>
+        <w:t>6</w:t>
       </w:r>
       <w:r>
         <w:rPr>
@@ -2363,7 +2363,7 @@
         <w:rPr>
           <w:noProof/>
         </w:rPr>
-        <w:instrText xml:space="preserve"> PAGEREF _Toc115853747 \h </w:instrText>
+        <w:instrText xml:space="preserve"> PAGEREF _Toc148553485 \h </w:instrText>
       </w:r>
       <w:r>
         <w:rPr>
@@ -2380,7 +2380,7 @@
         <w:rPr>
           <w:noProof/>
         </w:rPr>
-        <w:t>7</w:t>
+        <w:t>6</w:t>
       </w:r>
       <w:r>
         <w:rPr>
@@ -2441,7 +2441,7 @@
         <w:rPr>
           <w:noProof/>
         </w:rPr>
-        <w:instrText xml:space="preserve"> PAGEREF _Toc115853748 \h </w:instrText>
+        <w:instrText xml:space="preserve"> PAGEREF _Toc148553486 \h </w:instrText>
       </w:r>
       <w:r>
         <w:rPr>
@@ -2458,7 +2458,7 @@
         <w:rPr>
           <w:noProof/>
         </w:rPr>
-        <w:t>7</w:t>
+        <w:t>6</w:t>
       </w:r>
       <w:r>
         <w:rPr>
@@ -2516,7 +2516,7 @@
         <w:rPr>
           <w:noProof/>
         </w:rPr>
-        <w:instrText xml:space="preserve"> PAGEREF _Toc115853749 \h </w:instrText>
+        <w:instrText xml:space="preserve"> PAGEREF _Toc148553487 \h </w:instrText>
       </w:r>
       <w:r>
         <w:rPr>
@@ -2533,7 +2533,7 @@
         <w:rPr>
           <w:noProof/>
         </w:rPr>
-        <w:t>7</w:t>
+        <w:t>6</w:t>
       </w:r>
       <w:r>
         <w:rPr>
@@ -2608,7 +2608,7 @@
         <w:rPr>
           <w:noProof/>
         </w:rPr>
-        <w:instrText xml:space="preserve"> PAGEREF _Toc115853750 \h </w:instrText>
+        <w:instrText xml:space="preserve"> PAGEREF _Toc148553488 \h </w:instrText>
       </w:r>
       <w:r>
         <w:rPr>
@@ -2625,7 +2625,7 @@
         <w:rPr>
           <w:noProof/>
         </w:rPr>
-        <w:t>7</w:t>
+        <w:t>6</w:t>
       </w:r>
       <w:r>
         <w:rPr>
@@ -2725,7 +2725,7 @@
         <w:rPr>
           <w:noProof/>
         </w:rPr>
-        <w:instrText xml:space="preserve"> PAGEREF _Toc115853751 \h </w:instrText>
+        <w:instrText xml:space="preserve"> PAGEREF _Toc148553489 \h </w:instrText>
       </w:r>
       <w:r>
         <w:rPr>
@@ -2742,7 +2742,7 @@
         <w:rPr>
           <w:noProof/>
         </w:rPr>
-        <w:t>7</w:t>
+        <w:t>6</w:t>
       </w:r>
       <w:r>
         <w:rPr>
@@ -2803,7 +2803,7 @@
         <w:rPr>
           <w:noProof/>
         </w:rPr>
-        <w:instrText xml:space="preserve"> PAGEREF _Toc115853752 \h </w:instrText>
+        <w:instrText xml:space="preserve"> PAGEREF _Toc148553490 \h </w:instrText>
       </w:r>
       <w:r>
         <w:rPr>
@@ -2820,7 +2820,7 @@
         <w:rPr>
           <w:noProof/>
         </w:rPr>
-        <w:t>7</w:t>
+        <w:t>6</w:t>
       </w:r>
       <w:r>
         <w:rPr>
@@ -2881,7 +2881,7 @@
         <w:rPr>
           <w:noProof/>
         </w:rPr>
-        <w:instrText xml:space="preserve"> PAGEREF _Toc115853753 \h </w:instrText>
+        <w:instrText xml:space="preserve"> PAGEREF _Toc148553491 \h </w:instrText>
       </w:r>
       <w:r>
         <w:rPr>
@@ -2898,7 +2898,7 @@
         <w:rPr>
           <w:noProof/>
         </w:rPr>
-        <w:t>7</w:t>
+        <w:t>6</w:t>
       </w:r>
       <w:r>
         <w:rPr>
@@ -2959,7 +2959,7 @@
         <w:rPr>
           <w:noProof/>
         </w:rPr>
-        <w:instrText xml:space="preserve"> PAGEREF _Toc115853754 \h </w:instrText>
+        <w:instrText xml:space="preserve"> PAGEREF _Toc148553492 \h </w:instrText>
       </w:r>
       <w:r>
         <w:rPr>
@@ -2976,7 +2976,7 @@
         <w:rPr>
           <w:noProof/>
         </w:rPr>
-        <w:t>7</w:t>
+        <w:t>6</w:t>
       </w:r>
       <w:r>
         <w:rPr>
@@ -3034,7 +3034,7 @@
         <w:rPr>
           <w:noProof/>
         </w:rPr>
-        <w:instrText xml:space="preserve"> PAGEREF _Toc115853755 \h </w:instrText>
+        <w:instrText xml:space="preserve"> PAGEREF _Toc148553493 \h </w:instrText>
       </w:r>
       <w:r>
         <w:rPr>
@@ -3051,7 +3051,7 @@
         <w:rPr>
           <w:noProof/>
         </w:rPr>
-        <w:t>7</w:t>
+        <w:t>6</w:t>
       </w:r>
       <w:r>
         <w:rPr>
@@ -3109,7 +3109,7 @@
         <w:rPr>
           <w:noProof/>
         </w:rPr>
-        <w:instrText xml:space="preserve"> PAGEREF _Toc115853756 \h </w:instrText>
+        <w:instrText xml:space="preserve"> PAGEREF _Toc148553494 \h </w:instrText>
       </w:r>
       <w:r>
         <w:rPr>
@@ -3126,7 +3126,7 @@
         <w:rPr>
           <w:noProof/>
         </w:rPr>
-        <w:t>7</w:t>
+        <w:t>6</w:t>
       </w:r>
       <w:r>
         <w:rPr>
@@ -3184,7 +3184,7 @@
         <w:rPr>
           <w:noProof/>
         </w:rPr>
-        <w:instrText xml:space="preserve"> PAGEREF _Toc115853757 \h </w:instrText>
+        <w:instrText xml:space="preserve"> PAGEREF _Toc148553495 \h </w:instrText>
       </w:r>
       <w:r>
         <w:rPr>
@@ -3201,7 +3201,7 @@
         <w:rPr>
           <w:noProof/>
         </w:rPr>
-        <w:t>7</w:t>
+        <w:t>6</w:t>
       </w:r>
       <w:r>
         <w:rPr>
@@ -3259,7 +3259,7 @@
         <w:rPr>
           <w:noProof/>
         </w:rPr>
-        <w:instrText xml:space="preserve"> PAGEREF _Toc115853758 \h </w:instrText>
+        <w:instrText xml:space="preserve"> PAGEREF _Toc148553496 \h </w:instrText>
       </w:r>
       <w:r>
         <w:rPr>
@@ -3276,7 +3276,7 @@
         <w:rPr>
           <w:noProof/>
         </w:rPr>
-        <w:t>7</w:t>
+        <w:t>6</w:t>
       </w:r>
       <w:r>
         <w:rPr>
@@ -3337,7 +3337,7 @@
         <w:rPr>
           <w:noProof/>
         </w:rPr>
-        <w:instrText xml:space="preserve"> PAGEREF _Toc115853759 \h </w:instrText>
+        <w:instrText xml:space="preserve"> PAGEREF _Toc148553497 \h </w:instrText>
       </w:r>
       <w:r>
         <w:rPr>
@@ -3354,7 +3354,7 @@
         <w:rPr>
           <w:noProof/>
         </w:rPr>
-        <w:t>7</w:t>
+        <w:t>6</w:t>
       </w:r>
       <w:r>
         <w:rPr>
@@ -3415,7 +3415,7 @@
         <w:rPr>
           <w:noProof/>
         </w:rPr>
-        <w:instrText xml:space="preserve"> PAGEREF _Toc115853760 \h </w:instrText>
+        <w:instrText xml:space="preserve"> PAGEREF _Toc148553498 \h </w:instrText>
       </w:r>
       <w:r>
         <w:rPr>
@@ -3432,7 +3432,7 @@
         <w:rPr>
           <w:noProof/>
         </w:rPr>
-        <w:t>7</w:t>
+        <w:t>6</w:t>
       </w:r>
       <w:r>
         <w:rPr>
@@ -3475,7 +3475,7 @@
         <w:rPr>
           <w:noProof/>
         </w:rPr>
-        <w:instrText xml:space="preserve"> PAGEREF _Toc115853761 \h </w:instrText>
+        <w:instrText xml:space="preserve"> PAGEREF _Toc148553499 \h </w:instrText>
       </w:r>
       <w:r>
         <w:rPr>
@@ -3492,7 +3492,7 @@
         <w:rPr>
           <w:noProof/>
         </w:rPr>
-        <w:t>7</w:t>
+        <w:t>6</w:t>
       </w:r>
       <w:r>
         <w:rPr>
@@ -3522,23 +3522,15 @@
           <w:ilvl w:val="0"/>
           <w:numId w:val="0"/>
         </w:numPr>
-        <w:ind w:left="851" w:hanging="851"/>
-        <w:rPr>
-          <w:lang w:val="ru-RU"/>
-        </w:rPr>
-      </w:pPr>
-      <w:r>
-        <w:rPr>
-          <w:lang w:val="ru-RU"/>
-        </w:rPr>
-        <w:br w:type="page"/>
-      </w:r>
-      <w:bookmarkStart w:id="4" w:name="_Toc115853719"/>
-      <w:r>
-        <w:rPr>
-          <w:lang w:val="ru-RU"/>
-        </w:rPr>
-        <w:lastRenderedPageBreak/>
+        <w:rPr>
+          <w:lang w:val="ru-RU"/>
+        </w:rPr>
+      </w:pPr>
+      <w:bookmarkStart w:id="4" w:name="_Toc148553457"/>
+      <w:r>
+        <w:rPr>
+          <w:lang w:val="ru-RU"/>
+        </w:rPr>
         <w:t>История изменений</w:t>
       </w:r>
       <w:bookmarkEnd w:id="4"/>
@@ -3784,6 +3776,12 @@
                 <w:lang w:val="ru-RU"/>
               </w:rPr>
             </w:pPr>
+            <w:r>
+              <w:rPr>
+                <w:lang w:val="ru-RU"/>
+              </w:rPr>
+              <w:t>2023-10-18</w:t>
+            </w:r>
           </w:p>
         </w:tc>
         <w:tc>
@@ -3794,7 +3792,16 @@
             <w:pPr>
               <w:pStyle w:val="table"/>
               <w:jc w:val="center"/>
+              <w:rPr>
+                <w:lang w:val="ru-RU"/>
+              </w:rPr>
             </w:pPr>
+            <w:r>
+              <w:rPr>
+                <w:lang w:val="ru-RU"/>
+              </w:rPr>
+              <w:t>0.8</w:t>
+            </w:r>
           </w:p>
         </w:tc>
         <w:tc>
@@ -3808,6 +3815,12 @@
                 <w:lang w:val="ru-RU"/>
               </w:rPr>
             </w:pPr>
+            <w:r>
+              <w:rPr>
+                <w:lang w:val="ru-RU"/>
+              </w:rPr>
+              <w:t>Исправление недочетов в изначальной постановке документа. Дополнены разделы 2.1.5, 2.1.6, 2.5, исправлены разделы 1.1, 2.1.6. Исправлена нумерация страниц.</w:t>
+            </w:r>
           </w:p>
         </w:tc>
         <w:tc>
@@ -3822,6 +3835,12 @@
                 <w:lang w:val="ru-RU"/>
               </w:rPr>
             </w:pPr>
+            <w:r>
+              <w:rPr>
+                <w:lang w:val="ru-RU"/>
+              </w:rPr>
+              <w:t>Карагодин Андрей, Винокуров Иван</w:t>
+            </w:r>
           </w:p>
         </w:tc>
       </w:tr>
@@ -3834,6 +3853,9 @@
             <w:pPr>
               <w:pStyle w:val="table"/>
               <w:jc w:val="center"/>
+              <w:rPr>
+                <w:lang w:val="ru-RU"/>
+              </w:rPr>
             </w:pPr>
           </w:p>
         </w:tc>
@@ -3845,6 +3867,9 @@
             <w:pPr>
               <w:pStyle w:val="table"/>
               <w:jc w:val="center"/>
+              <w:rPr>
+                <w:lang w:val="ru-RU"/>
+              </w:rPr>
             </w:pPr>
           </w:p>
         </w:tc>
@@ -3942,6 +3967,9 @@
             <w:pPr>
               <w:pStyle w:val="table"/>
               <w:jc w:val="center"/>
+              <w:rPr>
+                <w:lang w:val="ru-RU"/>
+              </w:rPr>
             </w:pPr>
           </w:p>
         </w:tc>
@@ -3953,6 +3981,9 @@
             <w:pPr>
               <w:pStyle w:val="table"/>
               <w:jc w:val="center"/>
+              <w:rPr>
+                <w:lang w:val="ru-RU"/>
+              </w:rPr>
             </w:pPr>
           </w:p>
         </w:tc>
@@ -4050,6 +4081,9 @@
             <w:pPr>
               <w:pStyle w:val="table"/>
               <w:jc w:val="center"/>
+              <w:rPr>
+                <w:lang w:val="ru-RU"/>
+              </w:rPr>
             </w:pPr>
           </w:p>
         </w:tc>
@@ -4061,6 +4095,9 @@
             <w:pPr>
               <w:pStyle w:val="table"/>
               <w:jc w:val="center"/>
+              <w:rPr>
+                <w:lang w:val="ru-RU"/>
+              </w:rPr>
             </w:pPr>
           </w:p>
         </w:tc>
@@ -4189,7 +4226,7 @@
         </w:rPr>
         <w:br w:type="page"/>
       </w:r>
-      <w:bookmarkStart w:id="6" w:name="_Toc115853720"/>
+      <w:bookmarkStart w:id="6" w:name="_Toc148553458"/>
       <w:r>
         <w:rPr>
           <w:lang w:val="ru-RU"/>
@@ -4344,7 +4381,7 @@
           <w:lang w:val="ru-RU"/>
         </w:rPr>
       </w:pPr>
-      <w:bookmarkStart w:id="7" w:name="_Toc115853721"/>
+      <w:bookmarkStart w:id="7" w:name="_Toc148553459"/>
       <w:r>
         <w:rPr>
           <w:lang w:val="ru-RU"/>
@@ -4364,7 +4401,19 @@
         <w:rPr>
           <w:lang w:val="ru-RU"/>
         </w:rPr>
-        <w:t>Цель данного документа СТПО - информирование лиц, входящих в состав программы лояльности сетей магазинов, о возможностях программы, накладываемых ограничениях и области её применения. Организован по стандарту IEEE STD 830-1998</w:t>
+        <w:t>Цель данного документа СТПО - информирование лиц</w:t>
+      </w:r>
+      <w:r>
+        <w:rPr>
+          <w:lang w:val="ru-RU"/>
+        </w:rPr>
+        <w:t xml:space="preserve"> (покупателей)</w:t>
+      </w:r>
+      <w:r>
+        <w:rPr>
+          <w:lang w:val="ru-RU"/>
+        </w:rPr>
+        <w:t>, входящих в состав программы лояльности сетей магазинов, о возможностях программы, накладываемых ограничениях и области её применения. Организован по стандарту IEEE STD 830-1998</w:t>
       </w:r>
       <w:r>
         <w:rPr>
@@ -4424,7 +4473,7 @@
           <w:lang w:val="ru-RU"/>
         </w:rPr>
       </w:pPr>
-      <w:bookmarkStart w:id="8" w:name="_Toc115853722"/>
+      <w:bookmarkStart w:id="8" w:name="_Toc148553460"/>
       <w:r>
         <w:rPr>
           <w:lang w:val="ru-RU"/>
@@ -4531,7 +4580,7 @@
           <w:lang w:val="ru-RU"/>
         </w:rPr>
       </w:pPr>
-      <w:bookmarkStart w:id="9" w:name="_Toc115853723"/>
+      <w:bookmarkStart w:id="9" w:name="_Toc148553461"/>
       <w:r>
         <w:rPr>
           <w:lang w:val="ru-RU"/>
@@ -4891,7 +4940,7 @@
           <w:lang w:val="ru-RU"/>
         </w:rPr>
       </w:pPr>
-      <w:bookmarkStart w:id="10" w:name="_Toc115853724"/>
+      <w:bookmarkStart w:id="10" w:name="_Toc148553462"/>
       <w:r>
         <w:rPr>
           <w:lang w:val="ru-RU"/>
@@ -5054,7 +5103,7 @@
           <w:lang w:val="en-US"/>
         </w:rPr>
       </w:pPr>
-      <w:bookmarkStart w:id="11" w:name="_Toc115853725"/>
+      <w:bookmarkStart w:id="11" w:name="_Toc148553463"/>
       <w:r>
         <w:rPr>
           <w:lang w:val="ru-RU"/>
@@ -5148,7 +5197,7 @@
           <w:lang w:val="ru-RU"/>
         </w:rPr>
       </w:pPr>
-      <w:bookmarkStart w:id="12" w:name="_Toc115853726"/>
+      <w:bookmarkStart w:id="12" w:name="_Toc148553464"/>
       <w:r>
         <w:rPr>
           <w:lang w:val="ru-RU"/>
@@ -5261,7 +5310,7 @@
           <w:lang w:val="ru-RU"/>
         </w:rPr>
       </w:pPr>
-      <w:bookmarkStart w:id="13" w:name="_Toc115853727"/>
+      <w:bookmarkStart w:id="13" w:name="_Toc148553465"/>
       <w:r>
         <w:rPr>
           <w:lang w:val="ru-RU"/>
@@ -5350,14 +5399,14 @@
           <w:lang w:val="ru-RU"/>
         </w:rPr>
         <w:br/>
-        <w:t xml:space="preserve">Для совершения операций с баллами (покупка/накопление) имеется карточка, которую приобретает покупатель. При покупке карточки покупатель обязан заполнить анкету, в которой </w:t>
+        <w:t xml:space="preserve">Для совершения операций с баллами (покупка/накопление) имеется карточка, которую </w:t>
       </w:r>
       <w:r>
         <w:rPr>
           <w:lang w:val="ru-RU"/>
         </w:rPr>
         <w:lastRenderedPageBreak/>
-        <w:t>указывается (в соответствии с законом о персональных данных):</w:t>
+        <w:t>приобретает покупатель. При покупке карточки покупатель обязан заполнить анкету, в которой указывается (в соответствии с законом о персональных данных):</w:t>
       </w:r>
       <w:r>
         <w:rPr>
@@ -5395,7 +5444,7 @@
           <w:lang w:val="ru-RU"/>
         </w:rPr>
       </w:pPr>
-      <w:bookmarkStart w:id="14" w:name="_Toc115853728"/>
+      <w:bookmarkStart w:id="14" w:name="_Toc148553466"/>
       <w:r>
         <w:rPr>
           <w:lang w:val="ru-RU"/>
@@ -5452,7 +5501,7 @@
           <w:lang w:val="ru-RU"/>
         </w:rPr>
       </w:pPr>
-      <w:bookmarkStart w:id="15" w:name="_Toc115853729"/>
+      <w:bookmarkStart w:id="15" w:name="_Toc148553467"/>
       <w:r>
         <w:rPr>
           <w:lang w:val="ru-RU"/>
@@ -5576,7 +5625,7 @@
           <w:lang w:val="ru-RU"/>
         </w:rPr>
       </w:pPr>
-      <w:bookmarkStart w:id="16" w:name="_Toc115853730"/>
+      <w:bookmarkStart w:id="16" w:name="_Toc148553468"/>
       <w:r>
         <w:rPr>
           <w:lang w:val="ru-RU"/>
@@ -5655,7 +5704,7 @@
           <w:lang w:val="ru-RU"/>
         </w:rPr>
       </w:pPr>
-      <w:bookmarkStart w:id="17" w:name="_Toc115853731"/>
+      <w:bookmarkStart w:id="17" w:name="_Toc148553469"/>
       <w:r>
         <w:rPr>
           <w:lang w:val="ru-RU"/>
@@ -5779,7 +5828,7 @@
           <w:lang w:val="ru-RU"/>
         </w:rPr>
       </w:pPr>
-      <w:bookmarkStart w:id="18" w:name="_Toc115853732"/>
+      <w:bookmarkStart w:id="18" w:name="_Toc148553470"/>
       <w:r>
         <w:rPr>
           <w:lang w:val="ru-RU"/>
@@ -5798,7 +5847,13 @@
         <w:rPr>
           <w:lang w:val="ru-RU"/>
         </w:rPr>
-        <w:t>Подлежат выяснению.</w:t>
+        <w:t>Строгих т</w:t>
+      </w:r>
+      <w:r>
+        <w:rPr>
+          <w:lang w:val="ru-RU"/>
+        </w:rPr>
+        <w:t>ребований не имеется.</w:t>
       </w:r>
     </w:p>
     <w:p>
@@ -5808,7 +5863,7 @@
           <w:lang w:val="ru-RU"/>
         </w:rPr>
       </w:pPr>
-      <w:bookmarkStart w:id="19" w:name="_Toc115853733"/>
+      <w:bookmarkStart w:id="19" w:name="_Toc148553471"/>
       <w:r>
         <w:rPr>
           <w:lang w:val="ru-RU"/>
@@ -5827,7 +5882,43 @@
         <w:rPr>
           <w:lang w:val="ru-RU"/>
         </w:rPr>
-        <w:t>Подлежат выяснению.</w:t>
+        <w:t xml:space="preserve">Строгих требований не имеется. Приложение должно запускаться на системах </w:t>
+      </w:r>
+      <w:r>
+        <w:rPr>
+          <w:lang w:val="en-US"/>
+        </w:rPr>
+        <w:t>Android</w:t>
+      </w:r>
+      <w:r>
+        <w:rPr>
+          <w:lang w:val="ru-RU"/>
+        </w:rPr>
+        <w:t xml:space="preserve"> </w:t>
+      </w:r>
+      <w:r>
+        <w:rPr>
+          <w:lang w:val="ru-RU"/>
+        </w:rPr>
+        <w:t xml:space="preserve">и </w:t>
+      </w:r>
+      <w:r>
+        <w:rPr>
+          <w:lang w:val="en-US"/>
+        </w:rPr>
+        <w:t>IOS</w:t>
+      </w:r>
+      <w:r>
+        <w:rPr>
+          <w:lang w:val="ru-RU"/>
+        </w:rPr>
+        <w:t xml:space="preserve"> </w:t>
+      </w:r>
+      <w:r>
+        <w:rPr>
+          <w:lang w:val="ru-RU"/>
+        </w:rPr>
+        <w:t>среднего и низкого классов.</w:t>
       </w:r>
     </w:p>
     <w:p>
@@ -5837,7 +5928,7 @@
           <w:lang w:val="ru-RU"/>
         </w:rPr>
       </w:pPr>
-      <w:bookmarkStart w:id="20" w:name="_Toc115853734"/>
+      <w:bookmarkStart w:id="20" w:name="_Toc148553472"/>
       <w:r>
         <w:rPr>
           <w:lang w:val="ru-RU"/>
@@ -5927,16 +6018,63 @@
     </w:p>
     <w:p>
       <w:pPr>
+        <w:rPr>
+          <w:lang w:val="ru-RU"/>
+        </w:rPr>
+      </w:pPr>
+      <w:r>
+        <w:rPr>
+          <w:lang w:val="ru-RU"/>
+        </w:rPr>
+        <w:t>Администратор может:</w:t>
+      </w:r>
+    </w:p>
+    <w:p>
+      <w:pPr>
+        <w:rPr>
+          <w:lang w:val="ru-RU"/>
+        </w:rPr>
+      </w:pPr>
+      <w:r>
+        <w:rPr>
+          <w:lang w:val="ru-RU"/>
+        </w:rPr>
+        <w:t>- Назначать скидки на товары и количество начисляемых баллов за покупку.</w:t>
+      </w:r>
+    </w:p>
+    <w:p>
+      <w:pPr>
+        <w:rPr>
+          <w:lang w:val="ru-RU"/>
+        </w:rPr>
+      </w:pPr>
+      <w:r>
+        <w:rPr>
+          <w:lang w:val="ru-RU"/>
+        </w:rPr>
+        <w:t xml:space="preserve">- </w:t>
+      </w:r>
+    </w:p>
+    <w:p>
+      <w:pPr>
+        <w:rPr>
+          <w:lang w:val="ru-RU"/>
+        </w:rPr>
+      </w:pPr>
+    </w:p>
+    <w:p>
+      <w:pPr>
         <w:pStyle w:val="3"/>
         <w:rPr>
           <w:lang w:val="ru-RU"/>
         </w:rPr>
       </w:pPr>
-      <w:bookmarkStart w:id="21" w:name="_Toc115853735"/>
-      <w:r>
-        <w:rPr>
-          <w:lang w:val="ru-RU"/>
-        </w:rPr>
+      <w:bookmarkStart w:id="21" w:name="_Toc148553473"/>
+      <w:r>
+        <w:rPr>
+          <w:lang w:val="ru-RU"/>
+        </w:rPr>
+        <w:lastRenderedPageBreak/>
         <w:t>Требования настройки рабочих мест</w:t>
       </w:r>
       <w:bookmarkEnd w:id="21"/>
@@ -5986,7 +6124,7 @@
           <w:lang w:val="ru-RU"/>
         </w:rPr>
       </w:pPr>
-      <w:bookmarkStart w:id="22" w:name="_Toc115853736"/>
+      <w:bookmarkStart w:id="22" w:name="_Toc148553474"/>
       <w:r>
         <w:rPr>
           <w:lang w:val="ru-RU"/>
@@ -6005,7 +6143,6 @@
         <w:rPr>
           <w:lang w:val="ru-RU"/>
         </w:rPr>
-        <w:lastRenderedPageBreak/>
         <w:t xml:space="preserve">В приложении </w:t>
       </w:r>
       <w:r>
@@ -6118,7 +6255,7 @@
           <w:lang w:val="ru-RU"/>
         </w:rPr>
       </w:pPr>
-      <w:bookmarkStart w:id="23" w:name="_Toc115853737"/>
+      <w:bookmarkStart w:id="23" w:name="_Toc148553475"/>
       <w:r>
         <w:rPr>
           <w:lang w:val="ru-RU"/>
@@ -6161,7 +6298,7 @@
           <w:lang w:val="ru-RU"/>
         </w:rPr>
       </w:pPr>
-      <w:bookmarkStart w:id="24" w:name="_Toc115853738"/>
+      <w:bookmarkStart w:id="24" w:name="_Toc148553476"/>
       <w:r>
         <w:rPr>
           <w:lang w:val="ru-RU"/>
@@ -6236,7 +6373,7 @@
           <w:lang w:val="ru-RU"/>
         </w:rPr>
       </w:pPr>
-      <w:bookmarkStart w:id="25" w:name="_Toc115853739"/>
+      <w:bookmarkStart w:id="25" w:name="_Toc148553477"/>
       <w:r>
         <w:rPr>
           <w:lang w:val="ru-RU"/>
@@ -6255,7 +6392,46 @@
         <w:rPr>
           <w:lang w:val="ru-RU"/>
         </w:rPr>
-        <w:t>Подлежат выяснению.</w:t>
+        <w:t xml:space="preserve">- </w:t>
+      </w:r>
+      <w:r>
+        <w:rPr>
+          <w:lang w:val="ru-RU"/>
+        </w:rPr>
+        <w:t xml:space="preserve">Предполагается, что у </w:t>
+      </w:r>
+      <w:r>
+        <w:rPr>
+          <w:lang w:val="ru-RU"/>
+        </w:rPr>
+        <w:t xml:space="preserve">покупателя и продавца (касса) имеется </w:t>
+      </w:r>
+      <w:proofErr w:type="gramStart"/>
+      <w:r>
+        <w:rPr>
+          <w:lang w:val="ru-RU"/>
+        </w:rPr>
+        <w:t>интернет подключение</w:t>
+      </w:r>
+      <w:proofErr w:type="gramEnd"/>
+      <w:r>
+        <w:rPr>
+          <w:lang w:val="ru-RU"/>
+        </w:rPr>
+        <w:t>.</w:t>
+      </w:r>
+    </w:p>
+    <w:p>
+      <w:pPr>
+        <w:rPr>
+          <w:lang w:val="ru-RU"/>
+        </w:rPr>
+      </w:pPr>
+      <w:r>
+        <w:rPr>
+          <w:lang w:val="ru-RU"/>
+        </w:rPr>
+        <w:t>- На ценниках товаров должны быть развешаны специальные знаки, оповещающие, что данный товар начисляет баллы за покупку.</w:t>
       </w:r>
     </w:p>
     <w:p>
@@ -6265,7 +6441,7 @@
           <w:lang w:val="ru-RU"/>
         </w:rPr>
       </w:pPr>
-      <w:bookmarkStart w:id="26" w:name="_Toc115853740"/>
+      <w:bookmarkStart w:id="26" w:name="_Toc148553478"/>
       <w:r>
         <w:rPr>
           <w:lang w:val="ru-RU"/>
@@ -6334,7 +6510,7 @@
           <w:lang w:val="en-GB"/>
         </w:rPr>
       </w:pPr>
-      <w:bookmarkStart w:id="27" w:name="_Toc115853741"/>
+      <w:bookmarkStart w:id="27" w:name="_Toc148553479"/>
       <w:r>
         <w:rPr>
           <w:lang w:val="ru-RU"/>
@@ -6399,7 +6575,7 @@
           <w:lang w:val="ru-RU"/>
         </w:rPr>
       </w:pPr>
-      <w:bookmarkStart w:id="28" w:name="_Toc115853742"/>
+      <w:bookmarkStart w:id="28" w:name="_Toc148553480"/>
       <w:r>
         <w:rPr>
           <w:lang w:val="ru-RU"/>
@@ -6484,7 +6660,7 @@
       <w:bookmarkStart w:id="34" w:name="_Toc523297938"/>
       <w:bookmarkStart w:id="35" w:name="_Toc523298828"/>
       <w:bookmarkStart w:id="36" w:name="_Toc88921664"/>
-      <w:bookmarkStart w:id="37" w:name="_Toc115853743"/>
+      <w:bookmarkStart w:id="37" w:name="_Toc148553481"/>
       <w:r>
         <w:rPr>
           <w:lang w:val="en-GB"/>
@@ -6522,7 +6698,7 @@
           <w:lang w:val="en-GB"/>
         </w:rPr>
       </w:pPr>
-      <w:bookmarkStart w:id="38" w:name="_Toc115853744"/>
+      <w:bookmarkStart w:id="38" w:name="_Toc148553482"/>
       <w:r>
         <w:rPr>
           <w:lang w:val="ru-RU"/>
@@ -6637,7 +6813,7 @@
       <w:bookmarkStart w:id="44" w:name="_Toc523297942"/>
       <w:bookmarkStart w:id="45" w:name="_Toc523298832"/>
       <w:bookmarkStart w:id="46" w:name="_Toc88921668"/>
-      <w:bookmarkStart w:id="47" w:name="_Toc115853745"/>
+      <w:bookmarkStart w:id="47" w:name="_Toc148553483"/>
       <w:r>
         <w:rPr>
           <w:lang w:val="en-GB"/>
@@ -6675,7 +6851,7 @@
           <w:lang w:val="en-GB"/>
         </w:rPr>
       </w:pPr>
-      <w:bookmarkStart w:id="48" w:name="_Toc115853746"/>
+      <w:bookmarkStart w:id="48" w:name="_Toc148553484"/>
       <w:r>
         <w:rPr>
           <w:lang w:val="ru-RU"/>
@@ -6772,7 +6948,7 @@
       <w:bookmarkStart w:id="54" w:name="_Toc523297944"/>
       <w:bookmarkStart w:id="55" w:name="_Toc523298834"/>
       <w:bookmarkStart w:id="56" w:name="_Toc88921670"/>
-      <w:bookmarkStart w:id="57" w:name="_Toc115853747"/>
+      <w:bookmarkStart w:id="57" w:name="_Toc148553485"/>
       <w:r>
         <w:rPr>
           <w:lang w:val="en-GB"/>
@@ -6810,7 +6986,7 @@
           <w:lang w:val="en-GB"/>
         </w:rPr>
       </w:pPr>
-      <w:bookmarkStart w:id="58" w:name="_Toc115853748"/>
+      <w:bookmarkStart w:id="58" w:name="_Toc148553486"/>
       <w:r>
         <w:rPr>
           <w:lang w:val="ru-RU"/>
@@ -6853,7 +7029,7 @@
       <w:bookmarkStart w:id="64" w:name="_Toc523297946"/>
       <w:bookmarkStart w:id="65" w:name="_Toc523298836"/>
       <w:bookmarkStart w:id="66" w:name="_Toc88921672"/>
-      <w:bookmarkStart w:id="67" w:name="_Toc115853749"/>
+      <w:bookmarkStart w:id="67" w:name="_Toc148553487"/>
       <w:r>
         <w:rPr>
           <w:lang w:val="en-GB"/>
@@ -6903,7 +7079,7 @@
           <w:lang w:val="en-GB"/>
         </w:rPr>
       </w:pPr>
-      <w:bookmarkStart w:id="68" w:name="_Toc115853750"/>
+      <w:bookmarkStart w:id="68" w:name="_Toc148553488"/>
       <w:r>
         <w:rPr>
           <w:lang w:val="ru-RU"/>
@@ -6940,7 +7116,7 @@
       <w:bookmarkStart w:id="74" w:name="_Toc523297948"/>
       <w:bookmarkStart w:id="75" w:name="_Toc523298838"/>
       <w:bookmarkStart w:id="76" w:name="_Toc88921674"/>
-      <w:bookmarkStart w:id="77" w:name="_Toc115853751"/>
+      <w:bookmarkStart w:id="77" w:name="_Toc148553489"/>
       <w:r>
         <w:rPr>
           <w:lang w:val="en-GB"/>
@@ -6978,7 +7154,7 @@
           <w:lang w:val="en-GB"/>
         </w:rPr>
       </w:pPr>
-      <w:bookmarkStart w:id="78" w:name="_Toc115853752"/>
+      <w:bookmarkStart w:id="78" w:name="_Toc148553490"/>
       <w:r>
         <w:rPr>
           <w:lang w:val="ru-RU"/>
@@ -7008,7 +7184,7 @@
           <w:lang w:val="en-GB"/>
         </w:rPr>
       </w:pPr>
-      <w:bookmarkStart w:id="79" w:name="_Toc115853753"/>
+      <w:bookmarkStart w:id="79" w:name="_Toc148553491"/>
       <w:r>
         <w:rPr>
           <w:lang w:val="ru-RU"/>
@@ -7038,7 +7214,7 @@
           <w:lang w:val="en-GB"/>
         </w:rPr>
       </w:pPr>
-      <w:bookmarkStart w:id="80" w:name="_Toc115853754"/>
+      <w:bookmarkStart w:id="80" w:name="_Toc148553492"/>
       <w:r>
         <w:rPr>
           <w:lang w:val="ru-RU"/>
@@ -7067,7 +7243,7 @@
           <w:lang w:val="en-GB"/>
         </w:rPr>
       </w:pPr>
-      <w:bookmarkStart w:id="81" w:name="_Toc115853755"/>
+      <w:bookmarkStart w:id="81" w:name="_Toc148553493"/>
       <w:r>
         <w:rPr>
           <w:lang w:val="ru-RU"/>
@@ -7096,7 +7272,7 @@
           <w:lang w:val="en-GB"/>
         </w:rPr>
       </w:pPr>
-      <w:bookmarkStart w:id="82" w:name="_Toc115853756"/>
+      <w:bookmarkStart w:id="82" w:name="_Toc148553494"/>
       <w:r>
         <w:rPr>
           <w:lang w:val="ru-RU"/>
@@ -7131,7 +7307,7 @@
           <w:lang w:val="en-GB"/>
         </w:rPr>
       </w:pPr>
-      <w:bookmarkStart w:id="83" w:name="_Toc115853757"/>
+      <w:bookmarkStart w:id="83" w:name="_Toc148553495"/>
       <w:r>
         <w:rPr>
           <w:lang w:val="ru-RU"/>
@@ -7169,7 +7345,7 @@
           <w:lang w:val="en-GB"/>
         </w:rPr>
       </w:pPr>
-      <w:bookmarkStart w:id="84" w:name="_Toc115853758"/>
+      <w:bookmarkStart w:id="84" w:name="_Toc148553496"/>
       <w:r>
         <w:rPr>
           <w:lang w:val="ru-RU"/>
@@ -7199,7 +7375,7 @@
           <w:lang w:val="en-GB"/>
         </w:rPr>
       </w:pPr>
-      <w:bookmarkStart w:id="85" w:name="_Toc115853759"/>
+      <w:bookmarkStart w:id="85" w:name="_Toc148553497"/>
       <w:r>
         <w:rPr>
           <w:lang w:val="ru-RU"/>
@@ -7229,7 +7405,7 @@
           <w:lang w:val="en-GB"/>
         </w:rPr>
       </w:pPr>
-      <w:bookmarkStart w:id="86" w:name="_Toc115853760"/>
+      <w:bookmarkStart w:id="86" w:name="_Toc148553498"/>
       <w:r>
         <w:rPr>
           <w:lang w:val="ru-RU"/>
@@ -7265,7 +7441,7 @@
           <w:lang w:val="ru-RU"/>
         </w:rPr>
       </w:pPr>
-      <w:bookmarkStart w:id="87" w:name="_Toc115853761"/>
+      <w:bookmarkStart w:id="87" w:name="_Toc148553499"/>
       <w:r>
         <w:rPr>
           <w:lang w:val="ru-RU"/>
@@ -7282,12 +7458,9 @@
       </w:pPr>
     </w:p>
     <w:sectPr>
-      <w:headerReference w:type="even" r:id="rId8"/>
-      <w:headerReference w:type="default" r:id="rId9"/>
-      <w:footerReference w:type="even" r:id="rId10"/>
-      <w:footerReference w:type="default" r:id="rId11"/>
-      <w:headerReference w:type="first" r:id="rId12"/>
-      <w:footerReference w:type="first" r:id="rId13"/>
+      <w:headerReference w:type="default" r:id="rId8"/>
+      <w:headerReference w:type="first" r:id="rId9"/>
+      <w:footerReference w:type="first" r:id="rId10"/>
       <w:pgSz w:w="11906" w:h="16838" w:code="9"/>
       <w:pgMar w:top="1106" w:right="567" w:bottom="1440" w:left="1304" w:header="510" w:footer="561" w:gutter="0"/>
       <w:cols w:space="720"/>
@@ -7317,26 +7490,6 @@
 </file>
 
 <file path=word/footer1.xml><?xml version="1.0" encoding="utf-8"?>
-<w:ftr xmlns:wpc="http://schemas.microsoft.com/office/word/2010/wordprocessingCanvas" xmlns:cx="http://schemas.microsoft.com/office/drawing/2014/chartex" xmlns:cx1="http://schemas.microsoft.com/office/drawing/2015/9/8/chartex" xmlns:cx2="http://schemas.microsoft.com/office/drawing/2015/10/21/chartex" xmlns:cx3="http://schemas.microsoft.com/office/drawing/2016/5/9/chartex" xmlns:cx4="http://schemas.microsoft.com/office/drawing/2016/5/10/chartex" xmlns:cx5="http://schemas.microsoft.com/office/drawing/2016/5/11/chartex" xmlns:cx6="http://schemas.microsoft.com/office/drawing/2016/5/12/chartex" xmlns:cx7="http://schemas.microsoft.com/office/drawing/2016/5/13/chartex" xmlns:cx8="http://schemas.microsoft.com/office/drawing/2016/5/14/chartex" xmlns:mc="http://schemas.openxmlformats.org/markup-compatibility/2006" xmlns:aink="http://schemas.microsoft.com/office/drawing/2016/ink" xmlns:am3d="http://schemas.microsoft.com/office/drawing/2017/model3d" xmlns:o="urn:schemas-microsoft-com:office:office" xmlns:r="http://schemas.openxmlformats.org/officeDocument/2006/relationships" xmlns:m="http://schemas.openxmlformats.org/officeDocument/2006/math" xmlns:v="urn:schemas-microsoft-com:vml" xmlns:wp14="http://schemas.microsoft.com/office/word/2010/wordprocessingDrawing" xmlns:wp="http://schemas.openxmlformats.org/drawingml/2006/wordprocessingDrawing" xmlns:w10="urn:schemas-microsoft-com:office:word" xmlns:w="http://schemas.openxmlformats.org/wordprocessingml/2006/main" xmlns:w14="http://schemas.microsoft.com/office/word/2010/wordml" xmlns:w15="http://schemas.microsoft.com/office/word/2012/wordml" xmlns:w16cex="http://schemas.microsoft.com/office/word/2018/wordml/cex" xmlns:w16cid="http://schemas.microsoft.com/office/word/2016/wordml/cid" xmlns:w16="http://schemas.microsoft.com/office/word/2018/wordml" xmlns:w16sdtdh="http://schemas.microsoft.com/office/word/2020/wordml/sdtdatahash" xmlns:w16se="http://schemas.microsoft.com/office/word/2015/wordml/symex" xmlns:wpg="http://schemas.microsoft.com/office/word/2010/wordprocessingGroup" xmlns:wpi="http://schemas.microsoft.com/office/word/2010/wordprocessingInk" xmlns:wne="http://schemas.microsoft.com/office/word/2006/wordml" xmlns:wps="http://schemas.microsoft.com/office/word/2010/wordprocessingShape" mc:Ignorable="w14 w15 w16se w16cid w16 w16cex w16sdtdh wp14">
-  <w:p>
-    <w:pPr>
-      <w:pStyle w:val="a4"/>
-    </w:pPr>
-  </w:p>
-</w:ftr>
-</file>
-
-<file path=word/footer2.xml><?xml version="1.0" encoding="utf-8"?>
-<w:ftr xmlns:wpc="http://schemas.microsoft.com/office/word/2010/wordprocessingCanvas" xmlns:cx="http://schemas.microsoft.com/office/drawing/2014/chartex" xmlns:cx1="http://schemas.microsoft.com/office/drawing/2015/9/8/chartex" xmlns:cx2="http://schemas.microsoft.com/office/drawing/2015/10/21/chartex" xmlns:cx3="http://schemas.microsoft.com/office/drawing/2016/5/9/chartex" xmlns:cx4="http://schemas.microsoft.com/office/drawing/2016/5/10/chartex" xmlns:cx5="http://schemas.microsoft.com/office/drawing/2016/5/11/chartex" xmlns:cx6="http://schemas.microsoft.com/office/drawing/2016/5/12/chartex" xmlns:cx7="http://schemas.microsoft.com/office/drawing/2016/5/13/chartex" xmlns:cx8="http://schemas.microsoft.com/office/drawing/2016/5/14/chartex" xmlns:mc="http://schemas.openxmlformats.org/markup-compatibility/2006" xmlns:aink="http://schemas.microsoft.com/office/drawing/2016/ink" xmlns:am3d="http://schemas.microsoft.com/office/drawing/2017/model3d" xmlns:o="urn:schemas-microsoft-com:office:office" xmlns:r="http://schemas.openxmlformats.org/officeDocument/2006/relationships" xmlns:m="http://schemas.openxmlformats.org/officeDocument/2006/math" xmlns:v="urn:schemas-microsoft-com:vml" xmlns:wp14="http://schemas.microsoft.com/office/word/2010/wordprocessingDrawing" xmlns:wp="http://schemas.openxmlformats.org/drawingml/2006/wordprocessingDrawing" xmlns:w10="urn:schemas-microsoft-com:office:word" xmlns:w="http://schemas.openxmlformats.org/wordprocessingml/2006/main" xmlns:w14="http://schemas.microsoft.com/office/word/2010/wordml" xmlns:w15="http://schemas.microsoft.com/office/word/2012/wordml" xmlns:w16cex="http://schemas.microsoft.com/office/word/2018/wordml/cex" xmlns:w16cid="http://schemas.microsoft.com/office/word/2016/wordml/cid" xmlns:w16="http://schemas.microsoft.com/office/word/2018/wordml" xmlns:w16sdtdh="http://schemas.microsoft.com/office/word/2020/wordml/sdtdatahash" xmlns:w16se="http://schemas.microsoft.com/office/word/2015/wordml/symex" xmlns:wpg="http://schemas.microsoft.com/office/word/2010/wordprocessingGroup" xmlns:wpi="http://schemas.microsoft.com/office/word/2010/wordprocessingInk" xmlns:wne="http://schemas.microsoft.com/office/word/2006/wordml" xmlns:wps="http://schemas.microsoft.com/office/word/2010/wordprocessingShape" mc:Ignorable="w14 w15 w16se w16cid w16 w16cex w16sdtdh wp14">
-  <w:p>
-    <w:pPr>
-      <w:pStyle w:val="a4"/>
-    </w:pPr>
-  </w:p>
-</w:ftr>
-</file>
-
-<file path=word/footer3.xml><?xml version="1.0" encoding="utf-8"?>
 <w:ftr xmlns:wpc="http://schemas.microsoft.com/office/word/2010/wordprocessingCanvas" xmlns:cx="http://schemas.microsoft.com/office/drawing/2014/chartex" xmlns:cx1="http://schemas.microsoft.com/office/drawing/2015/9/8/chartex" xmlns:cx2="http://schemas.microsoft.com/office/drawing/2015/10/21/chartex" xmlns:cx3="http://schemas.microsoft.com/office/drawing/2016/5/9/chartex" xmlns:cx4="http://schemas.microsoft.com/office/drawing/2016/5/10/chartex" xmlns:cx5="http://schemas.microsoft.com/office/drawing/2016/5/11/chartex" xmlns:cx6="http://schemas.microsoft.com/office/drawing/2016/5/12/chartex" xmlns:cx7="http://schemas.microsoft.com/office/drawing/2016/5/13/chartex" xmlns:cx8="http://schemas.microsoft.com/office/drawing/2016/5/14/chartex" xmlns:mc="http://schemas.openxmlformats.org/markup-compatibility/2006" xmlns:aink="http://schemas.microsoft.com/office/drawing/2016/ink" xmlns:am3d="http://schemas.microsoft.com/office/drawing/2017/model3d" xmlns:o="urn:schemas-microsoft-com:office:office" xmlns:r="http://schemas.openxmlformats.org/officeDocument/2006/relationships" xmlns:m="http://schemas.openxmlformats.org/officeDocument/2006/math" xmlns:v="urn:schemas-microsoft-com:vml" xmlns:wp14="http://schemas.microsoft.com/office/word/2010/wordprocessingDrawing" xmlns:wp="http://schemas.openxmlformats.org/drawingml/2006/wordprocessingDrawing" xmlns:w10="urn:schemas-microsoft-com:office:word" xmlns:w="http://schemas.openxmlformats.org/wordprocessingml/2006/main" xmlns:w14="http://schemas.microsoft.com/office/word/2010/wordml" xmlns:w15="http://schemas.microsoft.com/office/word/2012/wordml" xmlns:w16cex="http://schemas.microsoft.com/office/word/2018/wordml/cex" xmlns:w16cid="http://schemas.microsoft.com/office/word/2016/wordml/cid" xmlns:w16="http://schemas.microsoft.com/office/word/2018/wordml" xmlns:w16sdtdh="http://schemas.microsoft.com/office/word/2020/wordml/sdtdatahash" xmlns:w16se="http://schemas.microsoft.com/office/word/2015/wordml/symex" xmlns:wpg="http://schemas.microsoft.com/office/word/2010/wordprocessingGroup" xmlns:wpi="http://schemas.microsoft.com/office/word/2010/wordprocessingInk" xmlns:wne="http://schemas.microsoft.com/office/word/2006/wordml" xmlns:wps="http://schemas.microsoft.com/office/word/2010/wordprocessingShape" mc:Ignorable="w14 w15 w16se w16cid w16 w16cex w16sdtdh wp14">
   <w:p>
     <w:pPr>
@@ -7458,16 +7611,6 @@
   <w:p>
     <w:pPr>
       <w:pStyle w:val="a3"/>
-    </w:pPr>
-  </w:p>
-</w:hdr>
-</file>
-
-<file path=word/header2.xml><?xml version="1.0" encoding="utf-8"?>
-<w:hdr xmlns:wpc="http://schemas.microsoft.com/office/word/2010/wordprocessingCanvas" xmlns:cx="http://schemas.microsoft.com/office/drawing/2014/chartex" xmlns:cx1="http://schemas.microsoft.com/office/drawing/2015/9/8/chartex" xmlns:cx2="http://schemas.microsoft.com/office/drawing/2015/10/21/chartex" xmlns:cx3="http://schemas.microsoft.com/office/drawing/2016/5/9/chartex" xmlns:cx4="http://schemas.microsoft.com/office/drawing/2016/5/10/chartex" xmlns:cx5="http://schemas.microsoft.com/office/drawing/2016/5/11/chartex" xmlns:cx6="http://schemas.microsoft.com/office/drawing/2016/5/12/chartex" xmlns:cx7="http://schemas.microsoft.com/office/drawing/2016/5/13/chartex" xmlns:cx8="http://schemas.microsoft.com/office/drawing/2016/5/14/chartex" xmlns:mc="http://schemas.openxmlformats.org/markup-compatibility/2006" xmlns:aink="http://schemas.microsoft.com/office/drawing/2016/ink" xmlns:am3d="http://schemas.microsoft.com/office/drawing/2017/model3d" xmlns:o="urn:schemas-microsoft-com:office:office" xmlns:r="http://schemas.openxmlformats.org/officeDocument/2006/relationships" xmlns:m="http://schemas.openxmlformats.org/officeDocument/2006/math" xmlns:v="urn:schemas-microsoft-com:vml" xmlns:wp14="http://schemas.microsoft.com/office/word/2010/wordprocessingDrawing" xmlns:wp="http://schemas.openxmlformats.org/drawingml/2006/wordprocessingDrawing" xmlns:w10="urn:schemas-microsoft-com:office:word" xmlns:w="http://schemas.openxmlformats.org/wordprocessingml/2006/main" xmlns:w14="http://schemas.microsoft.com/office/word/2010/wordml" xmlns:w15="http://schemas.microsoft.com/office/word/2012/wordml" xmlns:w16cex="http://schemas.microsoft.com/office/word/2018/wordml/cex" xmlns:w16cid="http://schemas.microsoft.com/office/word/2016/wordml/cid" xmlns:w16="http://schemas.microsoft.com/office/word/2018/wordml" xmlns:w16sdtdh="http://schemas.microsoft.com/office/word/2020/wordml/sdtdatahash" xmlns:w16se="http://schemas.microsoft.com/office/word/2015/wordml/symex" xmlns:wpg="http://schemas.microsoft.com/office/word/2010/wordprocessingGroup" xmlns:wpi="http://schemas.microsoft.com/office/word/2010/wordprocessingInk" xmlns:wne="http://schemas.microsoft.com/office/word/2006/wordml" xmlns:wps="http://schemas.microsoft.com/office/word/2010/wordprocessingShape" mc:Ignorable="w14 w15 w16se w16cid w16 w16cex w16sdtdh wp14">
-  <w:p>
-    <w:pPr>
-      <w:pStyle w:val="a3"/>
       <w:pBdr>
         <w:bottom w:val="single" w:sz="6" w:space="1" w:color="auto"/>
       </w:pBdr>
@@ -7538,7 +7681,7 @@
 </w:hdr>
 </file>
 
-<file path=word/header3.xml><?xml version="1.0" encoding="utf-8"?>
+<file path=word/header2.xml><?xml version="1.0" encoding="utf-8"?>
 <w:hdr xmlns:wpc="http://schemas.microsoft.com/office/word/2010/wordprocessingCanvas" xmlns:cx="http://schemas.microsoft.com/office/drawing/2014/chartex" xmlns:cx1="http://schemas.microsoft.com/office/drawing/2015/9/8/chartex" xmlns:cx2="http://schemas.microsoft.com/office/drawing/2015/10/21/chartex" xmlns:cx3="http://schemas.microsoft.com/office/drawing/2016/5/9/chartex" xmlns:cx4="http://schemas.microsoft.com/office/drawing/2016/5/10/chartex" xmlns:cx5="http://schemas.microsoft.com/office/drawing/2016/5/11/chartex" xmlns:cx6="http://schemas.microsoft.com/office/drawing/2016/5/12/chartex" xmlns:cx7="http://schemas.microsoft.com/office/drawing/2016/5/13/chartex" xmlns:cx8="http://schemas.microsoft.com/office/drawing/2016/5/14/chartex" xmlns:mc="http://schemas.openxmlformats.org/markup-compatibility/2006" xmlns:aink="http://schemas.microsoft.com/office/drawing/2016/ink" xmlns:am3d="http://schemas.microsoft.com/office/drawing/2017/model3d" xmlns:o="urn:schemas-microsoft-com:office:office" xmlns:r="http://schemas.openxmlformats.org/officeDocument/2006/relationships" xmlns:m="http://schemas.openxmlformats.org/officeDocument/2006/math" xmlns:v="urn:schemas-microsoft-com:vml" xmlns:wp14="http://schemas.microsoft.com/office/word/2010/wordprocessingDrawing" xmlns:wp="http://schemas.openxmlformats.org/drawingml/2006/wordprocessingDrawing" xmlns:w10="urn:schemas-microsoft-com:office:word" xmlns:w="http://schemas.openxmlformats.org/wordprocessingml/2006/main" xmlns:w14="http://schemas.microsoft.com/office/word/2010/wordml" xmlns:w15="http://schemas.microsoft.com/office/word/2012/wordml" xmlns:w16cex="http://schemas.microsoft.com/office/word/2018/wordml/cex" xmlns:w16cid="http://schemas.microsoft.com/office/word/2016/wordml/cid" xmlns:w16="http://schemas.microsoft.com/office/word/2018/wordml" xmlns:w16sdtdh="http://schemas.microsoft.com/office/word/2020/wordml/sdtdatahash" xmlns:w16se="http://schemas.microsoft.com/office/word/2015/wordml/symex" xmlns:wpg="http://schemas.microsoft.com/office/word/2010/wordprocessingGroup" xmlns:wpi="http://schemas.microsoft.com/office/word/2010/wordprocessingInk" xmlns:wne="http://schemas.microsoft.com/office/word/2006/wordml" xmlns:wps="http://schemas.microsoft.com/office/word/2010/wordprocessingShape" mc:Ignorable="w14 w15 w16se w16cid w16 w16cex w16sdtdh wp14">
   <w:tbl>
     <w:tblPr>
@@ -7877,7 +8020,14 @@
               <w:noProof/>
               <w:lang w:val="ru-RU"/>
             </w:rPr>
-            <w:t>01</w:t>
+            <w:t>0</w:t>
+          </w:r>
+          <w:r>
+            <w:rPr>
+              <w:noProof/>
+              <w:lang w:val="ru-RU"/>
+            </w:rPr>
+            <w:t>8</w:t>
           </w:r>
         </w:p>
         <w:p>
@@ -7943,7 +8093,7 @@
             <w:rPr>
               <w:noProof/>
             </w:rPr>
-            <w:t>2023-10-04</w:t>
+            <w:t>2023-10-18</w:t>
           </w:r>
           <w:r>
             <w:rPr>
@@ -7960,7 +8110,7 @@
             <w:spacing w:before="180"/>
             <w:rPr>
               <w:noProof/>
-              <w:lang w:val="en-US"/>
+              <w:lang w:val="ru-RU"/>
             </w:rPr>
           </w:pPr>
           <w:r>
@@ -7995,14 +8145,7 @@
               <w:noProof/>
               <w:lang w:val="ru-RU"/>
             </w:rPr>
-            <w:t xml:space="preserve">1 из </w:t>
-          </w:r>
-          <w:r>
-            <w:rPr>
-              <w:noProof/>
-              <w:lang w:val="en-US"/>
-            </w:rPr>
-            <w:t>7</w:t>
+            <w:t>6</w:t>
           </w:r>
         </w:p>
       </w:tc>

</xml_diff>